<commit_message>
aggiornato il word NN
</commit_message>
<xml_diff>
--- a/SD_project/Modello NN.docx
+++ b/SD_project/Modello NN.docx
@@ -23,7 +23,15 @@
         <w:t xml:space="preserve"> </w:t>
       </w:r>
       <w:r>
-        <w:t xml:space="preserve">(preso da Keggle) su </w:t>
+        <w:t xml:space="preserve">(preso da </w:t>
+      </w:r>
+      <w:proofErr w:type="spellStart"/>
+      <w:r>
+        <w:t>Keggle</w:t>
+      </w:r>
+      <w:proofErr w:type="spellEnd"/>
+      <w:r>
+        <w:t xml:space="preserve">) su </w:t>
       </w:r>
       <w:r>
         <w:t>cui è stato trainato un modello è composto di</w:t>
@@ -41,7 +49,23 @@
         <w:t>.</w:t>
       </w:r>
       <w:r>
-        <w:t xml:space="preserve"> Il vantaggio sta nella quantià di dati su cui si puo trainare il modello. Dall’altra parte non c’è troppa varietà per quanto riguarda persone o luoghi in cui sono state scattate le immagini.</w:t>
+        <w:t xml:space="preserve"> Il vantaggio sta nella </w:t>
+      </w:r>
+      <w:proofErr w:type="spellStart"/>
+      <w:r>
+        <w:t>quantià</w:t>
+      </w:r>
+      <w:proofErr w:type="spellEnd"/>
+      <w:r>
+        <w:t xml:space="preserve"> di dati su cui si </w:t>
+      </w:r>
+      <w:proofErr w:type="spellStart"/>
+      <w:r>
+        <w:t>puo</w:t>
+      </w:r>
+      <w:proofErr w:type="spellEnd"/>
+      <w:r>
+        <w:t xml:space="preserve"> trainare il modello. Dall’altra parte non c’è troppa varietà per quanto riguarda persone o luoghi in cui sono state scattate le immagini.</w:t>
       </w:r>
       <w:r>
         <w:t xml:space="preserve"> </w:t>
@@ -69,11 +93,21 @@
         <w:t>riconoscimento</w:t>
       </w:r>
       <w:r>
-        <w:t xml:space="preserve"> della gesture è stata “</w:t>
-      </w:r>
+        <w:t xml:space="preserve"> della </w:t>
+      </w:r>
+      <w:proofErr w:type="spellStart"/>
+      <w:r>
+        <w:t>gesture</w:t>
+      </w:r>
+      <w:proofErr w:type="spellEnd"/>
+      <w:r>
+        <w:t xml:space="preserve"> è stata “</w:t>
+      </w:r>
+      <w:proofErr w:type="spellStart"/>
       <w:r>
         <w:t>load_most_moving_frames_center_crop</w:t>
       </w:r>
+      <w:proofErr w:type="spellEnd"/>
       <w:r>
         <w:t>”</w:t>
       </w:r>
@@ -104,8 +138,13 @@
       <w:r>
         <w:t xml:space="preserve">Questo consente di isolare le parti del video più rilevanti per l'analisi del gesto, eliminando porzioni </w:t>
       </w:r>
-      <w:r>
-        <w:t xml:space="preserve">piu </w:t>
+      <w:proofErr w:type="spellStart"/>
+      <w:r>
+        <w:t>piu</w:t>
+      </w:r>
+      <w:proofErr w:type="spellEnd"/>
+      <w:r>
+        <w:t xml:space="preserve"> </w:t>
       </w:r>
       <w:r>
         <w:t>statiche</w:t>
@@ -113,15 +152,22 @@
       <w:r>
         <w:t xml:space="preserve">. </w:t>
       </w:r>
+      <w:proofErr w:type="gramStart"/>
       <w:r>
         <w:t>Inoltre</w:t>
       </w:r>
+      <w:proofErr w:type="gramEnd"/>
       <w:r>
         <w:t xml:space="preserve"> viene fatto </w:t>
       </w:r>
       <w:r>
-        <w:t>un crop</w:t>
-      </w:r>
+        <w:t xml:space="preserve">un </w:t>
+      </w:r>
+      <w:proofErr w:type="spellStart"/>
+      <w:r>
+        <w:t>crop</w:t>
+      </w:r>
+      <w:proofErr w:type="spellEnd"/>
       <w:r>
         <w:t xml:space="preserve"> su </w:t>
       </w:r>
@@ -143,7 +189,23 @@
     </w:p>
     <w:p>
       <w:r>
-        <w:t xml:space="preserve">Tutto cio è stato fatto sfruttando la libreria OpenCV con lo scopo di </w:t>
+        <w:t xml:space="preserve">Tutto </w:t>
+      </w:r>
+      <w:proofErr w:type="spellStart"/>
+      <w:r>
+        <w:t>cio</w:t>
+      </w:r>
+      <w:proofErr w:type="spellEnd"/>
+      <w:r>
+        <w:t xml:space="preserve"> è stato fatto sfruttando la libreria </w:t>
+      </w:r>
+      <w:proofErr w:type="spellStart"/>
+      <w:r>
+        <w:t>OpenCV</w:t>
+      </w:r>
+      <w:proofErr w:type="spellEnd"/>
+      <w:r>
+        <w:t xml:space="preserve"> con lo scopo di </w:t>
       </w:r>
       <w:r>
         <w:t>estrarre i frame dai video nel modo più</w:t>
@@ -157,7 +219,15 @@
         <w:t>&lt;</w:t>
       </w:r>
       <w:r>
-        <w:t>Immagine: grafico movimento-&gt;video-&gt;30 frame-&gt;crop centrale</w:t>
+        <w:t>Immagine: grafico movimento-&gt;video-&gt;30 frame-&gt;</w:t>
+      </w:r>
+      <w:proofErr w:type="spellStart"/>
+      <w:r>
+        <w:t>crop</w:t>
+      </w:r>
+      <w:proofErr w:type="spellEnd"/>
+      <w:r>
+        <w:t xml:space="preserve"> centrale</w:t>
       </w:r>
       <w:r>
         <w:t>&gt;</w:t>
@@ -312,7 +382,15 @@
         <w:t xml:space="preserve">Il modello </w:t>
       </w:r>
       <w:r>
-        <w:t>è una rete neurale convoluzionale 3D pensata per riconoscere gesti a partire da video.</w:t>
+        <w:t xml:space="preserve">è una rete neurale </w:t>
+      </w:r>
+      <w:proofErr w:type="spellStart"/>
+      <w:r>
+        <w:t>convoluzionale</w:t>
+      </w:r>
+      <w:proofErr w:type="spellEnd"/>
+      <w:r>
+        <w:t xml:space="preserve"> 3D pensata per riconoscere gesti a partire da video.</w:t>
       </w:r>
     </w:p>
     <w:p>
@@ -322,18 +400,58 @@
     </w:p>
     <w:p>
       <w:r>
-        <w:t>Nel modello Vengono usate le ResNet ovvero una particolare architettura per reti neurali utile nel caso di CNN profonde.</w:t>
-      </w:r>
-    </w:p>
-    <w:p>
-      <w:r>
-        <w:t>3D CNN e (2+1)D CNN</w:t>
+        <w:t xml:space="preserve">Nel modello Vengono usate le </w:t>
+      </w:r>
+      <w:proofErr w:type="spellStart"/>
+      <w:r>
+        <w:t>ResNet</w:t>
+      </w:r>
+      <w:proofErr w:type="spellEnd"/>
+      <w:r>
+        <w:t xml:space="preserve"> ovvero una particolare architettura per reti neurali utile nel caso di CNN profonde.</w:t>
+      </w:r>
+    </w:p>
+    <w:p>
+      <w:r>
+        <w:t>3D CNN e (2+</w:t>
+      </w:r>
+      <w:proofErr w:type="gramStart"/>
+      <w:r>
+        <w:t>1)D</w:t>
+      </w:r>
+      <w:proofErr w:type="gramEnd"/>
+      <w:r>
+        <w:t xml:space="preserve"> CNN</w:t>
       </w:r>
     </w:p>
     <w:p>
       <w:r>
         <w:lastRenderedPageBreak/>
-        <w:t xml:space="preserve">Per creare il un modello che potesse analizzare video, quindi una sequenza di frame, è stata usata una rete convoluzionale. Di solito una CNN viene usata per classificare immagini singole e quindi viene fatta una interpolazione 2D. Per i video è diverso poiche presentano un concetto in piu: sequenza temporale di frame. Per questo serve un </w:t>
+        <w:t xml:space="preserve">Per creare il un modello che potesse analizzare video, quindi una sequenza di frame, è stata usata una rete </w:t>
+      </w:r>
+      <w:proofErr w:type="spellStart"/>
+      <w:r>
+        <w:t>convoluzionale</w:t>
+      </w:r>
+      <w:proofErr w:type="spellEnd"/>
+      <w:r>
+        <w:t xml:space="preserve">. Di solito una CNN viene usata per classificare immagini singole e quindi viene fatta una interpolazione 2D. Per i video è diverso </w:t>
+      </w:r>
+      <w:proofErr w:type="spellStart"/>
+      <w:r>
+        <w:t>poiche</w:t>
+      </w:r>
+      <w:proofErr w:type="spellEnd"/>
+      <w:r>
+        <w:t xml:space="preserve"> presentano un concetto in </w:t>
+      </w:r>
+      <w:proofErr w:type="spellStart"/>
+      <w:r>
+        <w:t>piu</w:t>
+      </w:r>
+      <w:proofErr w:type="spellEnd"/>
+      <w:r>
+        <w:t xml:space="preserve">: sequenza temporale di frame. Per questo serve un </w:t>
       </w:r>
       <w:r>
         <w:t>kernel 3D che è capace non solo di interpretare frame singoli ma anche una sequenza di essi. Infatti, a differenza di un filtro 2D, il filtro 3D è capace di muoversi anche nella dimensione temporale.</w:t>
@@ -350,8 +468,13 @@
       </w:r>
     </w:p>
     <w:p>
-      <w:r>
-        <w:t xml:space="preserve">Percio se immaginiamo di avere un set di 30 frame uno affianco al altro creerebbero un </w:t>
+      <w:proofErr w:type="spellStart"/>
+      <w:r>
+        <w:t>Percio</w:t>
+      </w:r>
+      <w:proofErr w:type="spellEnd"/>
+      <w:r>
+        <w:t xml:space="preserve"> se immaginiamo di avere un set di 30 frame uno affianco al altro creerebbero un </w:t>
       </w:r>
       <w:r>
         <w:t>volume</w:t>
@@ -371,7 +494,23 @@
     </w:p>
     <w:p>
       <w:r>
-        <w:t>Le reti convoluzionali tridimensionali (3D CNN) estendono il concetto delle CNN 2D alle sequenze video, aggiungendo la dimensione temporale al processo di convoluzione. Mentre nelle CNN 2D i filtri operano su altezza e larghezza di un’immagine per estrarne caratteristiche spaziali, le CNN 3D applicano filtri volumetrici di forma (T × H × W), dove T è la profondità temporale, per analizzare blocchi di più fotogrammi consecutivi. Questo permette al modello non solo di riconoscere strutture spaziali all’interno di ogni singolo frame, ma anche di catturare dinamiche e movimenti nel tempo, fondamentali per comprendere il contenuto di un video. L’input viene trattato come un volume tridimensionale, ad esempio con forma (30, altezza, larghezza), dove 30 rappresenta il numero di frame. Un kernel 3D scorre su questo volume e, in ogni posizione, aggrega le informazioni di un piccolo cubo, generando una nuova rappresentazione volumetrica. Sebbene le CNN 3D siano molto efficaci nell’analisi spaziotemporale, esse richiedono un numero elevato di parametri: ad esempio, un filtro 3D di dimensione (3 × 3 × 3) con C canali in ingresso e uscita necessita di 27 · C² pesi. Questo le rende computazionalmente costose</w:t>
+        <w:t xml:space="preserve">Le reti </w:t>
+      </w:r>
+      <w:proofErr w:type="spellStart"/>
+      <w:r>
+        <w:t>convoluzionali</w:t>
+      </w:r>
+      <w:proofErr w:type="spellEnd"/>
+      <w:r>
+        <w:t xml:space="preserve"> tridimensionali (3D CNN) estendono il concetto delle CNN 2D alle sequenze video, aggiungendo la dimensione temporale al processo di convoluzione. Mentre nelle CNN 2D i filtri operano su altezza e larghezza di un’immagine per estrarne caratteristiche spaziali, le CNN 3D applicano filtri volumetrici di forma (T × H × W), dove T è la profondità temporale, per analizzare blocchi di più fotogrammi consecutivi. Questo permette al modello non solo di riconoscere strutture spaziali all’interno di ogni singolo frame, ma anche di catturare dinamiche e movimenti nel tempo, fondamentali per comprendere il contenuto di un video. L’input viene trattato come un volume tridimensionale, ad esempio con forma (30, altezza, larghezza), dove 30 rappresenta il numero di frame. Un kernel 3D scorre su questo volume e, in ogni posizione, aggrega le informazioni di un piccolo cubo, generando una nuova rappresentazione volumetrica. Sebbene le CNN 3D siano molto efficaci nell’analisi spaziotemporale, esse richiedono un numero elevato di parametri: ad esempio, un filtro 3D di dimensione (3 × 3 × 3) con C canali in ingresso e uscita necessita di 27 · C² pesi. Questo le rende </w:t>
+      </w:r>
+      <w:proofErr w:type="spellStart"/>
+      <w:r>
+        <w:t>computazionalmente</w:t>
+      </w:r>
+      <w:proofErr w:type="spellEnd"/>
+      <w:r>
+        <w:t xml:space="preserve"> costose</w:t>
       </w:r>
       <w:r>
         <w:t>.</w:t>
@@ -379,7 +518,23 @@
     </w:p>
     <w:p>
       <w:r>
-        <w:t>Per ovviare a questo problema, sono state introdotte le reti convoluzionali (2+1)D, che scompongono la convoluzione 3D in due operazioni separate: una convoluzione spaziale 2D applicata ai singoli frame (1 × 3 × 3), seguita da una convoluzione temporale 1D (3 × 1 × 1) che elabora la sequenza dei frame nel tempo. Questa fattorizzazione riduce significativamente il numero di parametri (ad esempio 12 · C² invece di 27 · C² per un filtro equivalente) e migliora l’efficienza dell’apprendimento, pur mantenendo la capacità di estrarre informazioni sia spaziali che temporali.</w:t>
+        <w:t xml:space="preserve">Per ovviare a questo problema, sono state introdotte le reti </w:t>
+      </w:r>
+      <w:proofErr w:type="spellStart"/>
+      <w:r>
+        <w:t>convoluzionali</w:t>
+      </w:r>
+      <w:proofErr w:type="spellEnd"/>
+      <w:r>
+        <w:t xml:space="preserve"> (2+</w:t>
+      </w:r>
+      <w:proofErr w:type="gramStart"/>
+      <w:r>
+        <w:t>1)D</w:t>
+      </w:r>
+      <w:proofErr w:type="gramEnd"/>
+      <w:r>
+        <w:t>, che scompongono la convoluzione 3D in due operazioni separate: una convoluzione spaziale 2D applicata ai singoli frame (1 × 3 × 3), seguita da una convoluzione temporale 1D (3 × 1 × 1) che elabora la sequenza dei frame nel tempo. Questa fattorizzazione riduce significativamente il numero di parametri (ad esempio 12 · C² invece di 27 · C² per un filtro equivalente) e migliora l’efficienza dell’apprendimento, pur mantenendo la capacità di estrarre informazioni sia spaziali che temporali.</w:t>
       </w:r>
     </w:p>
     <w:p>
@@ -391,11 +546,24 @@
       <w:r>
         <w:t xml:space="preserve">Le </w:t>
       </w:r>
-      <w:r>
-        <w:t xml:space="preserve">ResNet </w:t>
-      </w:r>
-      <w:r>
-        <w:t xml:space="preserve">sono sono architetture di </w:t>
+      <w:proofErr w:type="spellStart"/>
+      <w:r>
+        <w:t>ResNet</w:t>
+      </w:r>
+      <w:proofErr w:type="spellEnd"/>
+      <w:r>
+        <w:t xml:space="preserve"> </w:t>
+      </w:r>
+      <w:r>
+        <w:t xml:space="preserve">sono </w:t>
+      </w:r>
+      <w:proofErr w:type="spellStart"/>
+      <w:r>
+        <w:t>sono</w:t>
+      </w:r>
+      <w:proofErr w:type="spellEnd"/>
+      <w:r>
+        <w:t xml:space="preserve"> architetture di </w:t>
       </w:r>
       <w:r>
         <w:t xml:space="preserve">NN </w:t>
@@ -417,9 +585,27 @@
           <w:numId w:val="2"/>
         </w:numPr>
       </w:pPr>
-      <w:r>
-        <w:t>Vanishing/exploding gradients</w:t>
-      </w:r>
+      <w:proofErr w:type="spellStart"/>
+      <w:r>
+        <w:t>Vanishing</w:t>
+      </w:r>
+      <w:proofErr w:type="spellEnd"/>
+      <w:r>
+        <w:t>/</w:t>
+      </w:r>
+      <w:proofErr w:type="spellStart"/>
+      <w:r>
+        <w:t>exploding</w:t>
+      </w:r>
+      <w:proofErr w:type="spellEnd"/>
+      <w:r>
+        <w:t xml:space="preserve"> </w:t>
+      </w:r>
+      <w:proofErr w:type="spellStart"/>
+      <w:r>
+        <w:t>gradients</w:t>
+      </w:r>
+      <w:proofErr w:type="spellEnd"/>
     </w:p>
     <w:p>
       <w:pPr>
@@ -430,15 +616,39 @@
         </w:numPr>
       </w:pPr>
       <w:r>
-        <w:t>Difficoltà nel propagare informazioni utili all’indietro (backpropagation)</w:t>
-      </w:r>
-    </w:p>
-    <w:p>
-      <w:r>
-        <w:t>Una ResNet permette di trasportare l’input lungo tutta la rete, in questo modo si evita che durante la rete venga “scordato” l’input. Infatti,</w:t>
-      </w:r>
-      <w:r>
-        <w:t xml:space="preserve"> funzioni come la ReLU rischiano di cancellare informazioni</w:t>
+        <w:t>Difficoltà nel propagare informazioni utili all’indietro (</w:t>
+      </w:r>
+      <w:proofErr w:type="spellStart"/>
+      <w:r>
+        <w:t>backpropagation</w:t>
+      </w:r>
+      <w:proofErr w:type="spellEnd"/>
+      <w:r>
+        <w:t>)</w:t>
+      </w:r>
+    </w:p>
+    <w:p>
+      <w:r>
+        <w:t xml:space="preserve">Una </w:t>
+      </w:r>
+      <w:proofErr w:type="spellStart"/>
+      <w:r>
+        <w:t>ResNet</w:t>
+      </w:r>
+      <w:proofErr w:type="spellEnd"/>
+      <w:r>
+        <w:t xml:space="preserve"> permette di trasportare l’input lungo tutta la rete, in questo modo si evita che durante la rete venga “scordato” l’input. Infatti,</w:t>
+      </w:r>
+      <w:r>
+        <w:t xml:space="preserve"> funzioni come la </w:t>
+      </w:r>
+      <w:proofErr w:type="spellStart"/>
+      <w:r>
+        <w:t>ReLU</w:t>
+      </w:r>
+      <w:proofErr w:type="spellEnd"/>
+      <w:r>
+        <w:t xml:space="preserve"> rischiano di cancellare informazioni</w:t>
       </w:r>
       <w:r>
         <w:t xml:space="preserve"> (ad esempio valori del neurone minore di 0)</w:t>
@@ -447,13 +657,37 @@
         <w:t xml:space="preserve"> utili</w:t>
       </w:r>
       <w:r>
-        <w:t xml:space="preserve"> mentre i residual block del modello risolvono anche questo problema.</w:t>
+        <w:t xml:space="preserve"> mentre i </w:t>
+      </w:r>
+      <w:proofErr w:type="spellStart"/>
+      <w:r>
+        <w:t>residual</w:t>
+      </w:r>
+      <w:proofErr w:type="spellEnd"/>
+      <w:r>
+        <w:t xml:space="preserve"> </w:t>
+      </w:r>
+      <w:proofErr w:type="spellStart"/>
+      <w:r>
+        <w:t>block</w:t>
+      </w:r>
+      <w:proofErr w:type="spellEnd"/>
+      <w:r>
+        <w:t xml:space="preserve"> del modello risolvono anche questo problema.</w:t>
       </w:r>
     </w:p>
     <w:p>
       <w:r>
         <w:lastRenderedPageBreak/>
-        <w:t>Le residual connections risolvono questi problemi creando una scorciatoia che trasmette direttamente l’input di un blocco alla sua uscita, facendo sì che il blocco debba imparare solo la differenza (il residuo) rispetto a ciò che riceve in ingresso.</w:t>
+        <w:t xml:space="preserve">Le </w:t>
+      </w:r>
+      <w:proofErr w:type="spellStart"/>
+      <w:r>
+        <w:t>residual</w:t>
+      </w:r>
+      <w:proofErr w:type="spellEnd"/>
+      <w:r>
+        <w:t xml:space="preserve"> connections risolvono questi problemi creando una scorciatoia che trasmette direttamente l’input di un blocco alla sua uscita, facendo sì che il blocco debba imparare solo la differenza (il residuo) rispetto a ciò che riceve in ingresso.</w:t>
       </w:r>
     </w:p>
     <w:p>
@@ -591,7 +825,31 @@
     </w:p>
     <w:p>
       <w:r>
-        <w:t xml:space="preserve">Di solito una rete prende una immagine con 3 canali RGB e ne estrae n (ad esempio 16) feature: bordi verticali, orizzontazi, curve… quindi si fa del pooling e l’immagine (le 16 feature) viene ridotta di dimensioni (questa riduzione di dimensioni simula il catturare feature sempre piu estese e grandi dell’immagine, noi riduciamo l’immagine ma in realtà è come se stessimo rendendo i filtri piu grandi: </w:t>
+        <w:t xml:space="preserve">Di solito una rete prende una immagine con 3 canali RGB e ne estrae n (ad esempio 16) feature: bordi verticali, </w:t>
+      </w:r>
+      <w:proofErr w:type="spellStart"/>
+      <w:r>
+        <w:t>orizzontazi</w:t>
+      </w:r>
+      <w:proofErr w:type="spellEnd"/>
+      <w:r>
+        <w:t xml:space="preserve">, curve… quindi si fa del pooling e l’immagine (le 16 feature) viene ridotta di dimensioni (questa riduzione di dimensioni simula il catturare feature sempre </w:t>
+      </w:r>
+      <w:proofErr w:type="spellStart"/>
+      <w:r>
+        <w:t>piu</w:t>
+      </w:r>
+      <w:proofErr w:type="spellEnd"/>
+      <w:r>
+        <w:t xml:space="preserve"> estese e grandi dell’immagine, noi riduciamo l’immagine ma in realtà è come se stessimo rendendo i filtri </w:t>
+      </w:r>
+      <w:proofErr w:type="spellStart"/>
+      <w:r>
+        <w:t>piu</w:t>
+      </w:r>
+      <w:proofErr w:type="spellEnd"/>
+      <w:r>
+        <w:t xml:space="preserve"> grandi: </w:t>
       </w:r>
       <w:r>
         <w:t>Aumenta il campo visivo</w:t>
@@ -600,7 +858,15 @@
         <w:t xml:space="preserve"> e </w:t>
       </w:r>
       <w:r>
-        <w:t>ogni unità nel layer successivo guarda un’area più ampia dell’immagine originale</w:t>
+        <w:t xml:space="preserve">ogni unità nel </w:t>
+      </w:r>
+      <w:proofErr w:type="spellStart"/>
+      <w:r>
+        <w:t>layer</w:t>
+      </w:r>
+      <w:proofErr w:type="spellEnd"/>
+      <w:r>
+        <w:t xml:space="preserve"> successivo guarda un’area più ampia dell’immagine originale</w:t>
       </w:r>
       <w:r>
         <w:t>) e così via. Si passa d</w:t>
@@ -611,11 +877,36 @@
       <w:r>
         <w:t>. All’ultimo passo si prendono tutte le feature estratte (teste, zampe…) e con “</w:t>
       </w:r>
-      <w:r>
-        <w:t>Flatten + Dense + Softmax</w:t>
-      </w:r>
-      <w:r>
-        <w:t xml:space="preserve">”(capire) si decide se è un cane o un gatto. Con l’aumentare dei layer </w:t>
+      <w:proofErr w:type="spellStart"/>
+      <w:r>
+        <w:t>Flatten</w:t>
+      </w:r>
+      <w:proofErr w:type="spellEnd"/>
+      <w:r>
+        <w:t xml:space="preserve"> + Dense + </w:t>
+      </w:r>
+      <w:proofErr w:type="spellStart"/>
+      <w:proofErr w:type="gramStart"/>
+      <w:r>
+        <w:t>Softmax</w:t>
+      </w:r>
+      <w:proofErr w:type="spellEnd"/>
+      <w:r>
+        <w:t>”(</w:t>
+      </w:r>
+      <w:proofErr w:type="gramEnd"/>
+      <w:r>
+        <w:t xml:space="preserve">capire) si decide se è un cane o un gatto. Con l’aumentare dei </w:t>
+      </w:r>
+      <w:proofErr w:type="spellStart"/>
+      <w:proofErr w:type="gramStart"/>
+      <w:r>
+        <w:t>layer</w:t>
+      </w:r>
+      <w:proofErr w:type="spellEnd"/>
+      <w:proofErr w:type="gramEnd"/>
+      <w:r>
+        <w:t xml:space="preserve"> </w:t>
       </w:r>
       <w:r>
         <w:t>Il gradiente si disperde → l’input originale non viene più "sentito"</w:t>
@@ -627,8 +918,33 @@
         <w:t xml:space="preserve">La rete diventa difficile </w:t>
       </w:r>
       <w:r>
-        <w:t xml:space="preserve">da ottimizzare. Invece le reti con residual block funzionano portandosi la rappresentazione x dell’immagine originale lungo tutta la rete e i vari layer potenziano le aree dove trovano </w:t>
-      </w:r>
+        <w:t xml:space="preserve">da ottimizzare. Invece le reti con </w:t>
+      </w:r>
+      <w:proofErr w:type="spellStart"/>
+      <w:r>
+        <w:t>residual</w:t>
+      </w:r>
+      <w:proofErr w:type="spellEnd"/>
+      <w:r>
+        <w:t xml:space="preserve"> </w:t>
+      </w:r>
+      <w:proofErr w:type="spellStart"/>
+      <w:r>
+        <w:t>block</w:t>
+      </w:r>
+      <w:proofErr w:type="spellEnd"/>
+      <w:r>
+        <w:t xml:space="preserve"> funzionano portandosi la rappresentazione x dell’immagine originale lungo tutta la rete e i vari </w:t>
+      </w:r>
+      <w:proofErr w:type="spellStart"/>
+      <w:r>
+        <w:t>layer</w:t>
+      </w:r>
+      <w:proofErr w:type="spellEnd"/>
+      <w:r>
+        <w:t xml:space="preserve"> potenziano le aree dove trovano </w:t>
+      </w:r>
+      <w:proofErr w:type="gramStart"/>
       <w:r>
         <w:t>cert</w:t>
       </w:r>
@@ -638,14 +954,31 @@
       <w:r>
         <w:t xml:space="preserve"> feature</w:t>
       </w:r>
-      <w:r>
-        <w:t xml:space="preserve"> come occhi o orecchie ma mantenendo comunque x che viene ritoccata ad ogni layer. Evit</w:t>
+      <w:proofErr w:type="gramEnd"/>
+      <w:r>
+        <w:t xml:space="preserve"> come occhi o orecchie ma mantenendo comunque x che viene ritoccata ad ogni </w:t>
+      </w:r>
+      <w:proofErr w:type="spellStart"/>
+      <w:r>
+        <w:t>layer</w:t>
+      </w:r>
+      <w:proofErr w:type="spellEnd"/>
+      <w:r>
+        <w:t>. Evit</w:t>
       </w:r>
       <w:r>
         <w:t>ando</w:t>
       </w:r>
       <w:r>
-        <w:t xml:space="preserve"> di alterare completamente l’immagine iniziale come farebbero le calssiche CNN ma </w:t>
+        <w:t xml:space="preserve"> di alterare completamente l’immagine iniziale come farebbero le </w:t>
+      </w:r>
+      <w:proofErr w:type="spellStart"/>
+      <w:r>
+        <w:t>calssiche</w:t>
+      </w:r>
+      <w:proofErr w:type="spellEnd"/>
+      <w:r>
+        <w:t xml:space="preserve"> CNN ma </w:t>
       </w:r>
       <w:r>
         <w:t>modificando</w:t>
@@ -661,12 +994,22 @@
       <w:r>
         <w:t xml:space="preserve"> importante è appunto rimanere costanti con le dimensioni dell’input e output di ogni </w:t>
       </w:r>
+      <w:proofErr w:type="spellStart"/>
       <w:r>
         <w:t>r</w:t>
       </w:r>
       <w:r>
-        <w:t>esidual block</w:t>
-      </w:r>
+        <w:t>esidual</w:t>
+      </w:r>
+      <w:proofErr w:type="spellEnd"/>
+      <w:r>
+        <w:t xml:space="preserve"> </w:t>
+      </w:r>
+      <w:proofErr w:type="spellStart"/>
+      <w:r>
+        <w:t>block</w:t>
+      </w:r>
+      <w:proofErr w:type="spellEnd"/>
       <w:r>
         <w:t>, insomma x e f(x) devono avere le stesse dimensioni di altezza e larghezza</w:t>
       </w:r>
@@ -674,7 +1017,31 @@
         <w:t>.</w:t>
       </w:r>
       <w:r>
-        <w:t xml:space="preserve"> Altrettanto importante è ridurre la dimensione dei canali e quindi dopo ogni residual block i canali vengono riscalati (tipicamente di un fattore 2) e ridotti di dimensioni, dopodichè si </w:t>
+        <w:t xml:space="preserve"> Altrettanto importante è ridurre la dimensione dei canali e quindi dopo ogni </w:t>
+      </w:r>
+      <w:proofErr w:type="spellStart"/>
+      <w:r>
+        <w:t>residual</w:t>
+      </w:r>
+      <w:proofErr w:type="spellEnd"/>
+      <w:r>
+        <w:t xml:space="preserve"> </w:t>
+      </w:r>
+      <w:proofErr w:type="spellStart"/>
+      <w:r>
+        <w:t>block</w:t>
+      </w:r>
+      <w:proofErr w:type="spellEnd"/>
+      <w:r>
+        <w:t xml:space="preserve"> i canali vengono riscalati (tipicamente di un fattore 2) e ridotti di dimensioni, </w:t>
+      </w:r>
+      <w:proofErr w:type="spellStart"/>
+      <w:r>
+        <w:t>dopodichè</w:t>
+      </w:r>
+      <w:proofErr w:type="spellEnd"/>
+      <w:r>
+        <w:t xml:space="preserve"> si </w:t>
       </w:r>
       <w:r>
         <w:t>può</w:t>
@@ -683,11 +1050,24 @@
         <w:t xml:space="preserve"> riapplicare </w:t>
       </w:r>
       <w:r>
-        <w:t>un residual block</w:t>
-      </w:r>
+        <w:t xml:space="preserve">un </w:t>
+      </w:r>
+      <w:proofErr w:type="spellStart"/>
+      <w:r>
+        <w:t>residual</w:t>
+      </w:r>
+      <w:proofErr w:type="spellEnd"/>
       <w:r>
         <w:t xml:space="preserve"> </w:t>
       </w:r>
+      <w:proofErr w:type="spellStart"/>
+      <w:r>
+        <w:t>block</w:t>
+      </w:r>
+      <w:proofErr w:type="spellEnd"/>
+      <w:r>
+        <w:t xml:space="preserve"> </w:t>
+      </w:r>
       <w:r>
         <w:t>(che comprende la convoluzione 3D)</w:t>
       </w:r>
@@ -702,19 +1082,42 @@
     </w:p>
     <w:p>
       <w:r>
-        <w:t xml:space="preserve">È un modello di deep learning che usa Keras ed è composto da diversi livelli grazie a </w:t>
-      </w:r>
-      <w:r>
-        <w:t>Functional API</w:t>
+        <w:t xml:space="preserve">È un modello di deep learning che usa </w:t>
+      </w:r>
+      <w:proofErr w:type="spellStart"/>
+      <w:r>
+        <w:t>Keras</w:t>
+      </w:r>
+      <w:proofErr w:type="spellEnd"/>
+      <w:r>
+        <w:t xml:space="preserve"> ed è composto da diversi livelli grazie a </w:t>
+      </w:r>
+      <w:proofErr w:type="spellStart"/>
+      <w:r>
+        <w:t>Functional</w:t>
+      </w:r>
+      <w:proofErr w:type="spellEnd"/>
+      <w:r>
+        <w:t xml:space="preserve"> API</w:t>
       </w:r>
       <w:r>
         <w:t xml:space="preserve">: classi Python che ereditano da </w:t>
       </w:r>
+      <w:proofErr w:type="spellStart"/>
+      <w:proofErr w:type="gramStart"/>
       <w:r>
         <w:t>ke</w:t>
       </w:r>
       <w:r>
-        <w:t>ras.layers.Layer che poi vanno a specializzarsi; quindi, vengono assemblate e riutilizzate per comporre il modello finale. Qui</w:t>
+        <w:t>ras.layers</w:t>
+      </w:r>
+      <w:proofErr w:type="gramEnd"/>
+      <w:r>
+        <w:t>.Layer</w:t>
+      </w:r>
+      <w:proofErr w:type="spellEnd"/>
+      <w:r>
+        <w:t xml:space="preserve"> che poi vanno a specializzarsi; quindi, vengono assemblate e riutilizzate per comporre il modello finale. Qui</w:t>
       </w:r>
       <w:r>
         <w:t xml:space="preserve"> </w:t>
@@ -732,7 +1135,17 @@
         <w:t>,</w:t>
       </w:r>
       <w:r>
-        <w:t xml:space="preserve"> è il fatto di poter costruire un grafo anzi che il classico modello lineare di keras.sequential. </w:t>
+        <w:t xml:space="preserve"> è il fatto di poter costruire un grafo anzi che il classico modello lineare di </w:t>
+      </w:r>
+      <w:proofErr w:type="spellStart"/>
+      <w:proofErr w:type="gramStart"/>
+      <w:r>
+        <w:t>keras.sequential</w:t>
+      </w:r>
+      <w:proofErr w:type="spellEnd"/>
+      <w:proofErr w:type="gramEnd"/>
+      <w:r>
+        <w:t xml:space="preserve">. </w:t>
       </w:r>
       <w:r>
         <w:t>Infatti,</w:t>
@@ -750,53 +1163,25 @@
         <w:t>possibilità</w:t>
       </w:r>
       <w:r>
-        <w:t xml:space="preserve"> di mettere i layer in sequenza ma anche in parallelo.</w:t>
-      </w:r>
-    </w:p>
-    <w:p>
-      <w:r>
-        <w:t>&lt;immagine modello&gt;</w:t>
-      </w:r>
-      <w:r>
-        <w:t xml:space="preserve"> </w:t>
+        <w:t xml:space="preserve"> di mettere i </w:t>
+      </w:r>
+      <w:proofErr w:type="spellStart"/>
+      <w:r>
+        <w:t>layer</w:t>
+      </w:r>
+      <w:proofErr w:type="spellEnd"/>
+      <w:r>
+        <w:t xml:space="preserve"> in sequenza ma anche in parallelo.</w:t>
       </w:r>
     </w:p>
     <w:p/>
     <w:p>
       <w:r>
+        <w:lastRenderedPageBreak/>
         <w:t>PIPELINE</w:t>
       </w:r>
       <w:r>
         <w:t xml:space="preserve"> MODELLO</w:t>
-      </w:r>
-    </w:p>
-    <w:p>
-      <w:r>
-        <w:t>In generale l</w:t>
-      </w:r>
-      <w:r>
-        <w:t xml:space="preserve">a rete </w:t>
-      </w:r>
-      <w:r>
-        <w:t xml:space="preserve">neurale </w:t>
-      </w:r>
-      <w:r>
-        <w:t>sfrutta la combinazione di convoluzioni 2+1D e residual block per apprendere in modo efficiente movimenti complessi</w:t>
-      </w:r>
-      <w:r>
-        <w:t xml:space="preserve">, applicando </w:t>
-      </w:r>
-      <w:r>
-        <w:t>più</w:t>
-      </w:r>
-      <w:r>
-        <w:t xml:space="preserve"> Resize </w:t>
-      </w:r>
-      <w:r>
-        <w:t xml:space="preserve">il che </w:t>
-      </w:r>
-      <w:r>
-        <w:t>consente di catturare informazioni a diverse scale spaziali.</w:t>
       </w:r>
     </w:p>
     <w:p>
@@ -805,22 +1190,22 @@
           <w:noProof/>
         </w:rPr>
         <w:drawing>
-          <wp:anchor distT="0" distB="0" distL="114300" distR="114300" simplePos="0" relativeHeight="251661312" behindDoc="1" locked="0" layoutInCell="1" allowOverlap="1" wp14:anchorId="30C1DF3B" wp14:editId="38EB378E">
+          <wp:anchor distT="0" distB="0" distL="114300" distR="114300" simplePos="0" relativeHeight="251661312" behindDoc="1" locked="0" layoutInCell="1" allowOverlap="1" wp14:anchorId="30C1DF3B" wp14:editId="455B5F72">
             <wp:simplePos x="0" y="0"/>
             <wp:positionH relativeFrom="margin">
-              <wp:posOffset>3914775</wp:posOffset>
+              <wp:posOffset>3961765</wp:posOffset>
             </wp:positionH>
             <wp:positionV relativeFrom="paragraph">
-              <wp:posOffset>0</wp:posOffset>
+              <wp:posOffset>52070</wp:posOffset>
             </wp:positionV>
-            <wp:extent cx="1840230" cy="4947920"/>
-            <wp:effectExtent l="0" t="0" r="7620" b="5080"/>
+            <wp:extent cx="2486025" cy="7748270"/>
+            <wp:effectExtent l="0" t="0" r="9525" b="5080"/>
             <wp:wrapTight wrapText="bothSides">
               <wp:wrapPolygon edited="0">
                 <wp:start x="0" y="0"/>
-                <wp:lineTo x="0" y="21539"/>
-                <wp:lineTo x="21466" y="21539"/>
-                <wp:lineTo x="21466" y="0"/>
+                <wp:lineTo x="0" y="21561"/>
+                <wp:lineTo x="21517" y="21561"/>
+                <wp:lineTo x="21517" y="0"/>
                 <wp:lineTo x="0" y="0"/>
               </wp:wrapPolygon>
             </wp:wrapTight>
@@ -853,7 +1238,7 @@
                   <pic:spPr bwMode="auto">
                     <a:xfrm>
                       <a:off x="0" y="0"/>
-                      <a:ext cx="1840230" cy="4947920"/>
+                      <a:ext cx="2486025" cy="7748270"/>
                     </a:xfrm>
                     <a:prstGeom prst="rect">
                       <a:avLst/>
@@ -876,48 +1261,284 @@
         </w:drawing>
       </w:r>
       <w:r>
+        <w:t>In generale l</w:t>
+      </w:r>
+      <w:r>
+        <w:t xml:space="preserve">a rete </w:t>
+      </w:r>
+      <w:r>
+        <w:t xml:space="preserve">neurale </w:t>
+      </w:r>
+      <w:r>
+        <w:t xml:space="preserve">sfrutta la combinazione di convoluzioni 2+1D e </w:t>
+      </w:r>
+      <w:proofErr w:type="spellStart"/>
+      <w:r>
+        <w:t>residual</w:t>
+      </w:r>
+      <w:proofErr w:type="spellEnd"/>
+      <w:r>
+        <w:t xml:space="preserve"> </w:t>
+      </w:r>
+      <w:proofErr w:type="spellStart"/>
+      <w:r>
+        <w:t>block</w:t>
+      </w:r>
+      <w:proofErr w:type="spellEnd"/>
+      <w:r>
+        <w:t xml:space="preserve"> per apprendere in modo efficiente movimenti complessi</w:t>
+      </w:r>
+      <w:r>
+        <w:t xml:space="preserve">, applicando </w:t>
+      </w:r>
+      <w:r>
+        <w:t>più</w:t>
+      </w:r>
+      <w:r>
+        <w:t xml:space="preserve"> </w:t>
+      </w:r>
+      <w:proofErr w:type="spellStart"/>
+      <w:r>
+        <w:t>Resize</w:t>
+      </w:r>
+      <w:proofErr w:type="spellEnd"/>
+      <w:r>
+        <w:t xml:space="preserve"> </w:t>
+      </w:r>
+      <w:r>
+        <w:t xml:space="preserve">il che </w:t>
+      </w:r>
+      <w:r>
+        <w:t>consente di catturare informazioni a diverse scale spaziali.</w:t>
+      </w:r>
+    </w:p>
+    <w:p>
+      <w:r>
         <w:t xml:space="preserve">Una pipeline di input al modello serve </w:t>
       </w:r>
       <w:r>
         <w:t xml:space="preserve">innanzitutto </w:t>
       </w:r>
       <w:r>
-        <w:t>per inserire l’immagine e passarla attarverso i nodi. Un punto fondamentale è un layer di pre-processing che usa data augmentation per migliorare la generalizzazione del modello.</w:t>
-      </w:r>
-      <w:r>
-        <w:t xml:space="preserve"> Q</w:t>
-      </w:r>
-      <w:r>
-        <w:t>uesto  layer applica ad ogni video una variazione di luminosità costante su tutti i frame</w:t>
+        <w:t xml:space="preserve">per inserire l’immagine e passarla </w:t>
+      </w:r>
+      <w:proofErr w:type="spellStart"/>
+      <w:r>
+        <w:t>attarverso</w:t>
+      </w:r>
+      <w:proofErr w:type="spellEnd"/>
+      <w:r>
+        <w:t xml:space="preserve"> i nodi. Un punto fondamentale è un </w:t>
+      </w:r>
+      <w:proofErr w:type="spellStart"/>
+      <w:r>
+        <w:t>layer</w:t>
+      </w:r>
+      <w:proofErr w:type="spellEnd"/>
+      <w:r>
+        <w:t xml:space="preserve"> di </w:t>
+      </w:r>
+      <w:proofErr w:type="spellStart"/>
+      <w:r>
+        <w:t>pre</w:t>
+      </w:r>
+      <w:proofErr w:type="spellEnd"/>
+      <w:r>
+        <w:t xml:space="preserve">-processing che usa data </w:t>
+      </w:r>
+      <w:proofErr w:type="spellStart"/>
+      <w:r>
+        <w:t>augmentation</w:t>
+      </w:r>
+      <w:proofErr w:type="spellEnd"/>
+      <w:r>
+        <w:t xml:space="preserve"> per migliorare la generalizzazione del modello.</w:t>
+      </w:r>
+      <w:r>
+        <w:t xml:space="preserve"> </w:t>
+      </w:r>
+      <w:proofErr w:type="gramStart"/>
+      <w:r>
+        <w:t>Q</w:t>
+      </w:r>
+      <w:r>
+        <w:t xml:space="preserve">uesto  </w:t>
+      </w:r>
+      <w:proofErr w:type="spellStart"/>
+      <w:r>
+        <w:t>layer</w:t>
+      </w:r>
+      <w:proofErr w:type="spellEnd"/>
+      <w:proofErr w:type="gramEnd"/>
+      <w:r>
+        <w:t xml:space="preserve"> applica ad ogni video una variazione di luminosità costante su tutti i frame</w:t>
       </w:r>
       <w:r>
         <w:t xml:space="preserve"> simulando condizioni di luce diverse. Questa strategia</w:t>
       </w:r>
       <w:r>
-        <w:t xml:space="preserve"> rende il modello meno prono all’overfitting rispetto alle condizioni di luminosità viste durante l’addestramento.</w:t>
-      </w:r>
-    </w:p>
-    <w:p>
-      <w:r>
-        <w:t>&lt;immagini io che divento chiaro&gt;</w:t>
+        <w:t xml:space="preserve"> rende il modello meno prono all’</w:t>
+      </w:r>
+      <w:proofErr w:type="spellStart"/>
+      <w:r>
+        <w:t>overfitting</w:t>
+      </w:r>
+      <w:proofErr w:type="spellEnd"/>
+      <w:r>
+        <w:t xml:space="preserve"> rispetto alle condizioni di luminosità viste durante l’addestramento.</w:t>
+      </w:r>
+    </w:p>
+    <w:p>
+      <w:r>
+        <w:rPr>
+          <w:noProof/>
+        </w:rPr>
+        <w:drawing>
+          <wp:inline distT="0" distB="0" distL="0" distR="0" wp14:anchorId="7075AE08" wp14:editId="6D1501CE">
+            <wp:extent cx="1238250" cy="1234820"/>
+            <wp:effectExtent l="0" t="0" r="0" b="3810"/>
+            <wp:docPr id="1474262762" name="Immagine 1" descr="Immagine che contiene persona, Viso umano, interno, Selfie&#10;&#10;Il contenuto generato dall'IA potrebbe non essere corretto."/>
+            <wp:cNvGraphicFramePr>
+              <a:graphicFrameLocks xmlns:a="http://schemas.openxmlformats.org/drawingml/2006/main" noChangeAspect="1"/>
+            </wp:cNvGraphicFramePr>
+            <a:graphic xmlns:a="http://schemas.openxmlformats.org/drawingml/2006/main">
+              <a:graphicData uri="http://schemas.openxmlformats.org/drawingml/2006/picture">
+                <pic:pic xmlns:pic="http://schemas.openxmlformats.org/drawingml/2006/picture">
+                  <pic:nvPicPr>
+                    <pic:cNvPr id="1474262762" name="Immagine 1" descr="Immagine che contiene persona, Viso umano, interno, Selfie&#10;&#10;Il contenuto generato dall'IA potrebbe non essere corretto."/>
+                    <pic:cNvPicPr/>
+                  </pic:nvPicPr>
+                  <pic:blipFill>
+                    <a:blip r:embed="rId9"/>
+                    <a:stretch>
+                      <a:fillRect/>
+                    </a:stretch>
+                  </pic:blipFill>
+                  <pic:spPr>
+                    <a:xfrm>
+                      <a:off x="0" y="0"/>
+                      <a:ext cx="1244002" cy="1240556"/>
+                    </a:xfrm>
+                    <a:prstGeom prst="rect">
+                      <a:avLst/>
+                    </a:prstGeom>
+                  </pic:spPr>
+                </pic:pic>
+              </a:graphicData>
+            </a:graphic>
+          </wp:inline>
+        </w:drawing>
+      </w:r>
+      <w:r>
+        <w:rPr>
+          <w:noProof/>
+        </w:rPr>
+        <w:drawing>
+          <wp:inline distT="0" distB="0" distL="0" distR="0" wp14:anchorId="08D0BFC7" wp14:editId="02D29ED7">
+            <wp:extent cx="1264135" cy="1252537"/>
+            <wp:effectExtent l="0" t="0" r="0" b="5080"/>
+            <wp:docPr id="1236666807" name="Immagine 1" descr="Immagine che contiene persona, Viso umano, occhiale, Forte&#10;&#10;Il contenuto generato dall'IA potrebbe non essere corretto."/>
+            <wp:cNvGraphicFramePr>
+              <a:graphicFrameLocks xmlns:a="http://schemas.openxmlformats.org/drawingml/2006/main" noChangeAspect="1"/>
+            </wp:cNvGraphicFramePr>
+            <a:graphic xmlns:a="http://schemas.openxmlformats.org/drawingml/2006/main">
+              <a:graphicData uri="http://schemas.openxmlformats.org/drawingml/2006/picture">
+                <pic:pic xmlns:pic="http://schemas.openxmlformats.org/drawingml/2006/picture">
+                  <pic:nvPicPr>
+                    <pic:cNvPr id="1236666807" name="Immagine 1" descr="Immagine che contiene persona, Viso umano, occhiale, Forte&#10;&#10;Il contenuto generato dall'IA potrebbe non essere corretto."/>
+                    <pic:cNvPicPr/>
+                  </pic:nvPicPr>
+                  <pic:blipFill>
+                    <a:blip r:embed="rId10"/>
+                    <a:stretch>
+                      <a:fillRect/>
+                    </a:stretch>
+                  </pic:blipFill>
+                  <pic:spPr>
+                    <a:xfrm>
+                      <a:off x="0" y="0"/>
+                      <a:ext cx="1275084" cy="1263386"/>
+                    </a:xfrm>
+                    <a:prstGeom prst="rect">
+                      <a:avLst/>
+                    </a:prstGeom>
+                  </pic:spPr>
+                </pic:pic>
+              </a:graphicData>
+            </a:graphic>
+          </wp:inline>
+        </w:drawing>
+      </w:r>
+      <w:r>
+        <w:rPr>
+          <w:noProof/>
+        </w:rPr>
+        <w:drawing>
+          <wp:inline distT="0" distB="0" distL="0" distR="0" wp14:anchorId="14AC44C9" wp14:editId="645AFF05">
+            <wp:extent cx="1258585" cy="1246822"/>
+            <wp:effectExtent l="0" t="0" r="0" b="0"/>
+            <wp:docPr id="503511917" name="Immagine 1" descr="Immagine che contiene persona, Viso umano, vestiti, Forte&#10;&#10;Il contenuto generato dall'IA potrebbe non essere corretto."/>
+            <wp:cNvGraphicFramePr>
+              <a:graphicFrameLocks xmlns:a="http://schemas.openxmlformats.org/drawingml/2006/main" noChangeAspect="1"/>
+            </wp:cNvGraphicFramePr>
+            <a:graphic xmlns:a="http://schemas.openxmlformats.org/drawingml/2006/main">
+              <a:graphicData uri="http://schemas.openxmlformats.org/drawingml/2006/picture">
+                <pic:pic xmlns:pic="http://schemas.openxmlformats.org/drawingml/2006/picture">
+                  <pic:nvPicPr>
+                    <pic:cNvPr id="503511917" name="Immagine 1" descr="Immagine che contiene persona, Viso umano, vestiti, Forte&#10;&#10;Il contenuto generato dall'IA potrebbe non essere corretto."/>
+                    <pic:cNvPicPr/>
+                  </pic:nvPicPr>
+                  <pic:blipFill rotWithShape="1">
+                    <a:blip r:embed="rId11"/>
+                    <a:srcRect t="3637"/>
+                    <a:stretch>
+                      <a:fillRect/>
+                    </a:stretch>
+                  </pic:blipFill>
+                  <pic:spPr bwMode="auto">
+                    <a:xfrm>
+                      <a:off x="0" y="0"/>
+                      <a:ext cx="1290960" cy="1278894"/>
+                    </a:xfrm>
+                    <a:prstGeom prst="rect">
+                      <a:avLst/>
+                    </a:prstGeom>
+                    <a:ln>
+                      <a:noFill/>
+                    </a:ln>
+                    <a:extLst>
+                      <a:ext uri="{53640926-AAD7-44D8-BBD7-CCE9431645EC}">
+                        <a14:shadowObscured xmlns:a14="http://schemas.microsoft.com/office/drawing/2010/main"/>
+                      </a:ext>
+                    </a:extLst>
+                  </pic:spPr>
+                </pic:pic>
+              </a:graphicData>
+            </a:graphic>
+          </wp:inline>
+        </w:drawing>
       </w:r>
     </w:p>
     <w:p/>
-    <w:p>
-      <w:r>
-        <w:t xml:space="preserve">Di seguito un singolo layer che applica una </w:t>
-      </w:r>
-      <w:r>
-        <w:t>convoluzione 2+1</w:t>
-      </w:r>
-      <w:r>
-        <w:t xml:space="preserve">D. </w:t>
+    <w:p/>
+    <w:p>
+      <w:r>
+        <w:t xml:space="preserve">Di seguito un singolo </w:t>
+      </w:r>
+      <w:proofErr w:type="spellStart"/>
+      <w:r>
+        <w:t>layer</w:t>
+      </w:r>
+      <w:proofErr w:type="spellEnd"/>
+      <w:r>
+        <w:t xml:space="preserve"> che applica una convoluzione 2+1D. </w:t>
       </w:r>
     </w:p>
     <w:p>
       <w:r>
         <w:t xml:space="preserve">Quindi i dati vengono normalizzati e passati ad una </w:t>
       </w:r>
+      <w:proofErr w:type="spellStart"/>
       <w:r>
         <w:t>R</w:t>
       </w:r>
@@ -928,7 +1549,11 @@
         <w:t>L</w:t>
       </w:r>
       <w:r>
-        <w:t xml:space="preserve">u. </w:t>
+        <w:t>u</w:t>
+      </w:r>
+      <w:proofErr w:type="spellEnd"/>
+      <w:r>
+        <w:t xml:space="preserve">. </w:t>
       </w:r>
     </w:p>
     <w:p>
@@ -945,7 +1570,15 @@
         <w:t>u</w:t>
       </w:r>
       <w:r>
-        <w:t xml:space="preserve">esta fase iniziale ci sono una serie di blocchi con lo scopo di ridurre man mano la risoluzione dei video e nel frattempo inserire blocchi di ResNet come descritto di sopra. </w:t>
+        <w:t xml:space="preserve">esta fase iniziale ci sono una serie di blocchi con lo scopo di ridurre man mano la risoluzione dei video e nel frattempo inserire blocchi di </w:t>
+      </w:r>
+      <w:proofErr w:type="spellStart"/>
+      <w:r>
+        <w:t>ResNet</w:t>
+      </w:r>
+      <w:proofErr w:type="spellEnd"/>
+      <w:r>
+        <w:t xml:space="preserve"> come descritto di sopra. </w:t>
       </w:r>
     </w:p>
     <w:p>
@@ -956,13 +1589,29 @@
         <w:t xml:space="preserve"> </w:t>
       </w:r>
       <w:r>
-        <w:t xml:space="preserve">viene fatto un pooling sul tensore finale che aggrega i dati lungo tutte e 3 le dimensioni e ne fa una media. Ogni feature è rappresentato da un unico valore. </w:t>
+        <w:t xml:space="preserve">viene fatto un pooling sul tensore finale che aggrega i dati lungo tutte e </w:t>
+      </w:r>
+      <w:proofErr w:type="gramStart"/>
+      <w:r>
+        <w:t>3</w:t>
+      </w:r>
+      <w:proofErr w:type="gramEnd"/>
+      <w:r>
+        <w:t xml:space="preserve"> le dimensioni e ne fa una media. Ogni feature è rappresentato da un unico valore. </w:t>
       </w:r>
       <w:r>
         <w:t>Infine,</w:t>
       </w:r>
       <w:r>
-        <w:t xml:space="preserve"> c’è un Dense layer semplicemente per la classificazione del gesto.</w:t>
+        <w:t xml:space="preserve"> c’è un Dense </w:t>
+      </w:r>
+      <w:proofErr w:type="spellStart"/>
+      <w:r>
+        <w:t>layer</w:t>
+      </w:r>
+      <w:proofErr w:type="spellEnd"/>
+      <w:r>
+        <w:t xml:space="preserve"> semplicemente per la classificazione del gesto.</w:t>
       </w:r>
     </w:p>
     <w:p>
@@ -972,23 +1621,57 @@
     </w:p>
     <w:p>
       <w:r>
-        <w:t>Il modello si comporta bene sia durante l’addestramento che nella fase di test. È abbastanza generalizzato e non ci sono segni di overfitting</w:t>
-      </w:r>
-      <w:r>
-        <w:t>, riesce a predirre le classi in modo eguale senza prediligenre una e</w:t>
+        <w:t xml:space="preserve">Il modello si comporta bene sia durante l’addestramento che nella fase di test. È abbastanza generalizzato e non ci sono segni di </w:t>
+      </w:r>
+      <w:proofErr w:type="spellStart"/>
+      <w:r>
+        <w:t>overfitting</w:t>
+      </w:r>
+      <w:proofErr w:type="spellEnd"/>
+      <w:r>
+        <w:t xml:space="preserve">, riesce a </w:t>
+      </w:r>
+      <w:proofErr w:type="spellStart"/>
+      <w:r>
+        <w:t>predirre</w:t>
+      </w:r>
+      <w:proofErr w:type="spellEnd"/>
+      <w:r>
+        <w:t xml:space="preserve"> le classi in modo eguale </w:t>
+      </w:r>
+      <w:r>
+        <w:lastRenderedPageBreak/>
+        <w:t xml:space="preserve">senza </w:t>
+      </w:r>
+      <w:proofErr w:type="spellStart"/>
+      <w:r>
+        <w:t>prediligenre</w:t>
+      </w:r>
+      <w:proofErr w:type="spellEnd"/>
+      <w:r>
+        <w:t xml:space="preserve"> una e</w:t>
       </w:r>
       <w:r>
         <w:t xml:space="preserve"> </w:t>
       </w:r>
       <w:r>
-        <w:t xml:space="preserve">raggiunge </w:t>
-      </w:r>
-      <w:r>
-        <w:lastRenderedPageBreak/>
-        <w:t xml:space="preserve">una </w:t>
-      </w:r>
-      <w:r>
-        <w:t>una accuracy del 90%.</w:t>
+        <w:t xml:space="preserve">raggiunge una </w:t>
+      </w:r>
+      <w:proofErr w:type="spellStart"/>
+      <w:r>
+        <w:t>una</w:t>
+      </w:r>
+      <w:proofErr w:type="spellEnd"/>
+      <w:r>
+        <w:t xml:space="preserve"> </w:t>
+      </w:r>
+      <w:proofErr w:type="spellStart"/>
+      <w:r>
+        <w:t>accuracy</w:t>
+      </w:r>
+      <w:proofErr w:type="spellEnd"/>
+      <w:r>
+        <w:t xml:space="preserve"> del 90%.</w:t>
       </w:r>
       <w:r>
         <w:rPr>
@@ -1012,7 +1695,7 @@
                     </pic:cNvPicPr>
                   </pic:nvPicPr>
                   <pic:blipFill>
-                    <a:blip r:embed="rId9">
+                    <a:blip r:embed="rId12">
                       <a:extLst>
                         <a:ext uri="{28A0092B-C50C-407E-A947-70E740481C1C}">
                           <a14:useLocalDpi xmlns:a14="http://schemas.microsoft.com/office/drawing/2010/main" val="0"/>
@@ -1065,7 +1748,7 @@
                     </pic:cNvPicPr>
                   </pic:nvPicPr>
                   <pic:blipFill>
-                    <a:blip r:embed="rId10">
+                    <a:blip r:embed="rId13">
                       <a:extLst>
                         <a:ext uri="{28A0092B-C50C-407E-A947-70E740481C1C}">
                           <a14:useLocalDpi xmlns:a14="http://schemas.microsoft.com/office/drawing/2010/main" val="0"/>
@@ -1108,7 +1791,15 @@
         <w:t>uesto limita la capacità del modello di generalizzare quando viene testato su soggetti con caratteristiche differenti</w:t>
       </w:r>
       <w:r>
-        <w:t>. Si può dire che è un overfitting indotto dal dataset. Dai risultati la CNN non sembra essere il problema ed è plausibile aspettarsi risultati migliori con una ampliazione del dataset introducendo appunto diversità nel set di training.</w:t>
+        <w:t xml:space="preserve">. Si può dire che è un </w:t>
+      </w:r>
+      <w:proofErr w:type="spellStart"/>
+      <w:r>
+        <w:t>overfitting</w:t>
+      </w:r>
+      <w:proofErr w:type="spellEnd"/>
+      <w:r>
+        <w:t xml:space="preserve"> indotto dal dataset. Dai risultati la CNN non sembra essere il problema ed è plausibile aspettarsi risultati migliori con una ampliazione del dataset introducendo appunto diversità nel set di training.</w:t>
       </w:r>
     </w:p>
     <w:sectPr>

</xml_diff>